<commit_message>
Marco Teórico: Falta Control Lineal
</commit_message>
<xml_diff>
--- a/EsquemasESP.docx
+++ b/EsquemasESP.docx
@@ -10,7 +10,7 @@
         <mc:AlternateContent>
           <mc:Choice Requires="wpg">
             <w:drawing>
-              <wp:anchor distT="0" distB="0" distL="114300" distR="114300" simplePos="0" relativeHeight="251671552" behindDoc="0" locked="0" layoutInCell="1" allowOverlap="1">
+              <wp:anchor distT="0" distB="0" distL="114300" distR="114300" simplePos="0" relativeHeight="251671552" behindDoc="0" locked="0" layoutInCell="1" allowOverlap="1" wp14:anchorId="3BE4B7A9" wp14:editId="506694C0">
                 <wp:simplePos x="0" y="0"/>
                 <wp:positionH relativeFrom="margin">
                   <wp:posOffset>1205865</wp:posOffset>
@@ -197,21 +197,7 @@
                                     <w:sz w:val="16"/>
                                     <w:szCs w:val="16"/>
                                   </w:rPr>
-                                  <w:t>Neuroprótesis “</w:t>
-                                </w:r>
-                                <w:r>
-                                  <w:rPr>
-                                    <w:sz w:val="16"/>
-                                    <w:szCs w:val="16"/>
-                                  </w:rPr>
-                                  <w:t>por comando</w:t>
-                                </w:r>
-                                <w:r>
-                                  <w:rPr>
-                                    <w:sz w:val="16"/>
-                                    <w:szCs w:val="16"/>
-                                  </w:rPr>
-                                  <w:t>”</w:t>
+                                  <w:t>Neuroprótesis “por comando”</w:t>
                                 </w:r>
                               </w:p>
                             </w:txbxContent>
@@ -766,7 +752,7 @@
           </mc:Choice>
           <mc:Fallback>
             <w:pict>
-              <v:group id="Grupo 21" o:spid="_x0000_s1026" style="position:absolute;margin-left:94.95pt;margin-top:22.65pt;width:252pt;height:181pt;z-index:251671552;mso-position-horizontal-relative:margin;mso-width-relative:margin;mso-height-relative:margin" coordorigin=",-63" coordsize="32004,22987" o:gfxdata="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">
+              <v:group w14:anchorId="3BE4B7A9" id="Grupo 21" o:spid="_x0000_s1026" style="position:absolute;margin-left:94.95pt;margin-top:22.65pt;width:252pt;height:181pt;z-index:251671552;mso-position-horizontal-relative:margin;mso-width-relative:margin;mso-height-relative:margin" coordorigin=",-63" coordsize="32004,22987" o:gfxdata="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">
                 <v:group id="Grupo 20" o:spid="_x0000_s1027" style="position:absolute;top:-63;width:32004;height:22986" coordorigin=",-63" coordsize="32004,22987" o:gfxdata="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">
                   <v:roundrect id="Rectángulo: esquinas redondeadas 2" o:spid="_x0000_s1028" style="position:absolute;left:8699;top:444;width:22670;height:21590;visibility:visible;mso-wrap-style:square;v-text-anchor:middle" arcsize="3213f" o:gfxdata="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" fillcolor="white [3201]" strokecolor="black [3200]" strokeweight="1pt">
                     <v:stroke joinstyle="miter"/>
@@ -816,21 +802,7 @@
                               <w:sz w:val="16"/>
                               <w:szCs w:val="16"/>
                             </w:rPr>
-                            <w:t>Neuroprótesis “</w:t>
-                          </w:r>
-                          <w:r>
-                            <w:rPr>
-                              <w:sz w:val="16"/>
-                              <w:szCs w:val="16"/>
-                            </w:rPr>
-                            <w:t>por comando</w:t>
-                          </w:r>
-                          <w:r>
-                            <w:rPr>
-                              <w:sz w:val="16"/>
-                              <w:szCs w:val="16"/>
-                            </w:rPr>
-                            <w:t>”</w:t>
+                            <w:t>Neuroprótesis “por comando”</w:t>
                           </w:r>
                         </w:p>
                       </w:txbxContent>
@@ -1027,10 +999,7 @@
     <w:p/>
     <w:p/>
     <w:p/>
-    <w:p>
-      <w:bookmarkStart w:id="0" w:name="_GoBack"/>
-      <w:bookmarkEnd w:id="0"/>
-    </w:p>
+    <w:p/>
     <w:p/>
     <w:p/>
     <w:p>
@@ -1044,9 +1013,75 @@
           <w:noProof/>
         </w:rPr>
         <mc:AlternateContent>
+          <mc:Choice Requires="wps">
+            <w:drawing>
+              <wp:anchor distT="0" distB="0" distL="114300" distR="114300" simplePos="0" relativeHeight="251707392" behindDoc="0" locked="0" layoutInCell="1" allowOverlap="1" wp14:anchorId="04DE94EC" wp14:editId="704C3C4B">
+                <wp:simplePos x="0" y="0"/>
+                <wp:positionH relativeFrom="column">
+                  <wp:posOffset>4209070</wp:posOffset>
+                </wp:positionH>
+                <wp:positionV relativeFrom="paragraph">
+                  <wp:posOffset>664210</wp:posOffset>
+                </wp:positionV>
+                <wp:extent cx="230929" cy="0"/>
+                <wp:effectExtent l="0" t="76200" r="17145" b="95250"/>
+                <wp:wrapNone/>
+                <wp:docPr id="7" name="Conector recto de flecha 7"/>
+                <wp:cNvGraphicFramePr/>
+                <a:graphic xmlns:a="http://schemas.openxmlformats.org/drawingml/2006/main">
+                  <a:graphicData uri="http://schemas.microsoft.com/office/word/2010/wordprocessingShape">
+                    <wps:wsp>
+                      <wps:cNvCnPr/>
+                      <wps:spPr>
+                        <a:xfrm>
+                          <a:off x="0" y="0"/>
+                          <a:ext cx="230929" cy="0"/>
+                        </a:xfrm>
+                        <a:prstGeom prst="straightConnector1">
+                          <a:avLst/>
+                        </a:prstGeom>
+                        <a:ln>
+                          <a:tailEnd type="triangle"/>
+                        </a:ln>
+                      </wps:spPr>
+                      <wps:style>
+                        <a:lnRef idx="1">
+                          <a:schemeClr val="dk1"/>
+                        </a:lnRef>
+                        <a:fillRef idx="0">
+                          <a:schemeClr val="dk1"/>
+                        </a:fillRef>
+                        <a:effectRef idx="0">
+                          <a:schemeClr val="dk1"/>
+                        </a:effectRef>
+                        <a:fontRef idx="minor">
+                          <a:schemeClr val="tx1"/>
+                        </a:fontRef>
+                      </wps:style>
+                      <wps:bodyPr/>
+                    </wps:wsp>
+                  </a:graphicData>
+                </a:graphic>
+              </wp:anchor>
+            </w:drawing>
+          </mc:Choice>
+          <mc:Fallback>
+            <w:pict>
+              <v:shape w14:anchorId="62725134" id="Conector recto de flecha 7" o:spid="_x0000_s1026" type="#_x0000_t32" style="position:absolute;margin-left:331.4pt;margin-top:52.3pt;width:18.2pt;height:0;z-index:251707392;visibility:visible;mso-wrap-style:square;mso-wrap-distance-left:9pt;mso-wrap-distance-top:0;mso-wrap-distance-right:9pt;mso-wrap-distance-bottom:0;mso-position-horizontal:absolute;mso-position-horizontal-relative:text;mso-position-vertical:absolute;mso-position-vertical-relative:text" o:gfxdata="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" strokecolor="black [3200]" strokeweight=".5pt">
+                <v:stroke endarrow="block" joinstyle="miter"/>
+              </v:shape>
+            </w:pict>
+          </mc:Fallback>
+        </mc:AlternateContent>
+      </w:r>
+      <w:r>
+        <w:rPr>
+          <w:noProof/>
+        </w:rPr>
+        <mc:AlternateContent>
           <mc:Choice Requires="wpg">
             <w:drawing>
-              <wp:anchor distT="0" distB="0" distL="114300" distR="114300" simplePos="0" relativeHeight="251705344" behindDoc="0" locked="0" layoutInCell="1" allowOverlap="1">
+              <wp:anchor distT="0" distB="0" distL="114300" distR="114300" simplePos="0" relativeHeight="251705344" behindDoc="0" locked="0" layoutInCell="1" allowOverlap="1" wp14:anchorId="0A657919" wp14:editId="7EACF0BA">
                 <wp:simplePos x="0" y="0"/>
                 <wp:positionH relativeFrom="column">
                   <wp:posOffset>1520532</wp:posOffset>
@@ -1678,7 +1713,7 @@
           </mc:Choice>
           <mc:Fallback>
             <w:pict>
-              <v:group id="Grupo 41" o:spid="_x0000_s1045" style="position:absolute;margin-left:119.75pt;margin-top:27.9pt;width:239.1pt;height:60.75pt;z-index:251705344" coordsize="30368,7715" o:gfxdata="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">
+              <v:group w14:anchorId="0A657919" id="Grupo 41" o:spid="_x0000_s1045" style="position:absolute;margin-left:119.75pt;margin-top:27.9pt;width:239.1pt;height:60.75pt;z-index:251705344" coordsize="30368,7715" o:gfxdata="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">
                 <v:shape id="Conector recto de flecha 31" o:spid="_x0000_s1046" type="#_x0000_t32" style="position:absolute;left:4048;top:3143;width:3103;height:0;visibility:visible;mso-wrap-style:square" o:connectortype="straight" o:gfxdata="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" strokecolor="black [3200]" strokeweight=".5pt">
                   <v:stroke endarrow="block" joinstyle="miter"/>
                 </v:shape>
@@ -1866,6 +1901,8 @@
       <w:r>
         <w:t xml:space="preserve"> </w:t>
       </w:r>
+      <w:bookmarkStart w:id="0" w:name="_GoBack"/>
+      <w:bookmarkEnd w:id="0"/>
     </w:p>
     <w:sectPr>
       <w:pgSz w:w="12240" w:h="15840"/>

</xml_diff>